<commit_message>
New translations information sheet and consent form.docx (Dari)
</commit_message>
<xml_diff>
--- a/translations/parent_text_crisis_afghanistan/fa/fa_Information Sheet and Consent Form.docx
+++ b/translations/parent_text_crisis_afghanistan/fa/fa_Information Sheet and Consent Form.docx
@@ -20,7 +20,7 @@
           <wp:inline distT="0" distB="0" distL="0" distR="0" wp14:anchorId="508A0E2F" wp14:editId="5B4F06E7">
             <wp:extent cx="754472" cy="754472"/>
             <wp:effectExtent l="0" t="0" r="0" b="0"/>
-            <wp:docPr id="3" name="Picture 2" descr="Picture 2">
+            <wp:docPr id="3" name="تصویر 2" descr="Picture 2">
               <a:extLst xmlns:a="http://schemas.openxmlformats.org/drawingml/2006/main">
                 <a:ext uri="{FF2B5EF4-FFF2-40B4-BE49-F238E27FC236}">
                   <a16:creationId xmlns:a16="http://schemas.microsoft.com/office/drawing/2014/main" id="{557D7B0B-BA95-C440-CD7C-A6805D9A9672}"/>
@@ -34,7 +34,7 @@
               <a:graphicData uri="http://schemas.openxmlformats.org/drawingml/2006/picture">
                 <pic:pic xmlns:pic="http://schemas.openxmlformats.org/drawingml/2006/picture">
                   <pic:nvPicPr>
-                    <pic:cNvPr id="3" name="Picture 2" descr="Picture 2">
+                    <pic:cNvPr id="3" name="تصویر 2" descr="Picture 2">
                       <a:extLst>
                         <a:ext uri="{FF2B5EF4-FFF2-40B4-BE49-F238E27FC236}">
                           <a16:creationId xmlns:a16="http://schemas.microsoft.com/office/drawing/2014/main" id="{557D7B0B-BA95-C440-CD7C-A6805D9A9672}"/>

</xml_diff>